<commit_message>
frequencies for categorical variables and render
</commit_message>
<xml_diff>
--- a/validation_study_analysis.docx
+++ b/validation_study_analysis.docx
@@ -106,7 +106,7 @@
         </w:p>
       </w:sdtContent>
     </w:sdt>
-    <w:bookmarkStart w:id="43" w:name="introduction"/>
+    <w:bookmarkStart w:id="25" w:name="introduction"/>
     <w:p>
       <w:pPr>
         <w:pStyle w:val="Heading1"/>
@@ -504,7 +504,7 @@
       </w:r>
     </w:p>
     <w:bookmarkEnd w:id="20"/>
-    <w:bookmarkStart w:id="42" w:name="variables-in-the-analysis"/>
+    <w:bookmarkStart w:id="24" w:name="variables-in-the-analysis"/>
     <w:p>
       <w:pPr>
         <w:pStyle w:val="Heading2"/>
@@ -2105,97 +2105,7 @@
         <w:pStyle w:val="BlockText"/>
       </w:pPr>
       <w:r>
-        <w:t xml:space="preserve">PIOS-R:</w:t>
-      </w:r>
-      <w:r>
-        <w:t xml:space="preserve"> </w:t>
-      </w:r>
-      <w:r>
-        <w:t xml:space="preserve">1. I worry that I might have dishonest thoughts</w:t>
-      </w:r>
-      <w:r>
-        <w:t xml:space="preserve"> </w:t>
-      </w:r>
-      <w:r>
-        <w:t xml:space="preserve">2. I fear I will act immorally</w:t>
-      </w:r>
-      <w:r>
-        <w:t xml:space="preserve"> </w:t>
-      </w:r>
-      <w:r>
-        <w:t xml:space="preserve">3. I feel urges to confess sins over and over again</w:t>
-      </w:r>
-      <w:r>
-        <w:t xml:space="preserve"> </w:t>
-      </w:r>
-      <w:r>
-        <w:t xml:space="preserve">4. I worry about heaven and hell</w:t>
-      </w:r>
-      <w:r>
-        <w:t xml:space="preserve"> </w:t>
-      </w:r>
-      <w:r>
-        <w:t xml:space="preserve">5. Feeling guilty interferes with my ability to enjoy things I would like to enjoy</w:t>
-      </w:r>
-      <w:r>
-        <w:t xml:space="preserve"> </w:t>
-      </w:r>
-      <w:r>
-        <w:t xml:space="preserve">6. Immoral thoughts come into my head and I cannot get rid of them</w:t>
-      </w:r>
-      <w:r>
-        <w:t xml:space="preserve"> </w:t>
-      </w:r>
-      <w:r>
-        <w:t xml:space="preserve">7. I am afraid my behaviour is unacceptable to God</w:t>
-      </w:r>
-      <w:r>
-        <w:t xml:space="preserve"> </w:t>
-      </w:r>
-      <w:r>
-        <w:t xml:space="preserve">8. I must try hard to avoid having certain immoral thoughts</w:t>
-      </w:r>
-      <w:r>
-        <w:t xml:space="preserve"> </w:t>
-      </w:r>
-      <w:r>
-        <w:t xml:space="preserve">9. I am very worried that things I did may have been dishonest</w:t>
-      </w:r>
-      <w:r>
-        <w:t xml:space="preserve"> </w:t>
-      </w:r>
-      <w:r>
-        <w:t xml:space="preserve">10. I am afraid I will disobey God’s rules/laws</w:t>
-      </w:r>
-      <w:r>
-        <w:t xml:space="preserve"> </w:t>
-      </w:r>
-      <w:r>
-        <w:t xml:space="preserve">11. I am afraid of having sexual thoughts</w:t>
-      </w:r>
-      <w:r>
-        <w:t xml:space="preserve"> </w:t>
-      </w:r>
-      <w:r>
-        <w:t xml:space="preserve">12. I feel guilty about immoral thoughts I have had</w:t>
-      </w:r>
-      <w:r>
-        <w:t xml:space="preserve"> </w:t>
-      </w:r>
-      <w:r>
-        <w:t xml:space="preserve">13. I worry that God is upset with me</w:t>
-      </w:r>
-      <w:r>
-        <w:t xml:space="preserve"> </w:t>
-      </w:r>
-      <w:r>
-        <w:t xml:space="preserve">14. I am afraid of having immoral thoughts</w:t>
-      </w:r>
-      <w:r>
-        <w:t xml:space="preserve"> </w:t>
-      </w:r>
-      <w:r>
-        <w:t xml:space="preserve">15. I am afraid my thoughts are unacceptable to God</w:t>
+        <w:t xml:space="preserve">PIOS-R: 1. I worry that I might have dishonest thoughts 2. I fear I will act immorally 3. I feel urges to confess sins over and over again 4. I worry about heaven and hell 5. Feeling guilty interferes with my ability to enjoy things I would like to enjoy 6. Immoral thoughts come into my head and I cannot get rid of them 7. I am afraid my behaviour is unacceptable to God 8. I must try hard to avoid having certain immoral thoughts 9. I am very worried that things I did may have been dishonest 10. I am afraid I will disobey God’s rules/laws 11. I am afraid of having sexual thoughts 12. I feel guilty about immoral thoughts I have had 13. I worry that God is upset with me 14. I am afraid of having immoral thoughts 15. I am afraid my thoughts are unacceptable to God</w:t>
       </w:r>
     </w:p>
     <w:p>
@@ -2203,67 +2113,7 @@
         <w:pStyle w:val="BlockText"/>
       </w:pPr>
       <w:r>
-        <w:t xml:space="preserve">Fear of Sin:</w:t>
-      </w:r>
-      <w:r>
-        <w:t xml:space="preserve"> </w:t>
-      </w:r>
-      <w:r>
-        <w:t xml:space="preserve">1. I worry that I might have dishonest thoughts</w:t>
-      </w:r>
-      <w:r>
-        <w:t xml:space="preserve"> </w:t>
-      </w:r>
-      <w:r>
-        <w:t xml:space="preserve">2. I fear I will act immorally</w:t>
-      </w:r>
-      <w:r>
-        <w:t xml:space="preserve"> </w:t>
-      </w:r>
-      <w:r>
-        <w:t xml:space="preserve">3. I feel urges to confess sins over and over again</w:t>
-      </w:r>
-      <w:r>
-        <w:t xml:space="preserve"> </w:t>
-      </w:r>
-      <w:r>
-        <w:t xml:space="preserve">5. Feeling guilty interferes with my ability to enjoy things I would like to enjoy</w:t>
-      </w:r>
-      <w:r>
-        <w:t xml:space="preserve"> </w:t>
-      </w:r>
-      <w:r>
-        <w:t xml:space="preserve">6. Immoral thoughts come into my head and I cannot get rid of them</w:t>
-      </w:r>
-      <w:r>
-        <w:t xml:space="preserve"> </w:t>
-      </w:r>
-      <w:r>
-        <w:t xml:space="preserve">8. I must try hard to avoid having certain immoral thoughts</w:t>
-      </w:r>
-      <w:r>
-        <w:t xml:space="preserve"> </w:t>
-      </w:r>
-      <w:r>
-        <w:t xml:space="preserve">9. I am very worried that things I did may have been dishonest</w:t>
-      </w:r>
-      <w:r>
-        <w:t xml:space="preserve"> </w:t>
-      </w:r>
-      <w:r>
-        <w:t xml:space="preserve">11. I am afraid of having sexual thoughts</w:t>
-      </w:r>
-      <w:r>
-        <w:t xml:space="preserve"> </w:t>
-      </w:r>
-      <w:r>
-        <w:t xml:space="preserve">12. I feel guilty about immoral thoughts I have had</w:t>
-      </w:r>
-      <w:r>
-        <w:t xml:space="preserve"> </w:t>
-      </w:r>
-      <w:r>
-        <w:t xml:space="preserve">14. I am afraid of having immoral thoughts</w:t>
+        <w:t xml:space="preserve">Fear of Sin: 1. I worry that I might have dishonest thoughts 2. I fear I will act immorally 3. I feel urges to confess sins over and over again 5. Feeling guilty interferes with my ability to enjoy things I would like to enjoy 6. Immoral thoughts come into my head and I cannot get rid of them 8. I must try hard to avoid having certain immoral thoughts 9. I am very worried that things I did may have been dishonest 11. I am afraid of having sexual thoughts 12. I feel guilty about immoral thoughts I have had 14. I am afraid of having immoral thoughts</w:t>
       </w:r>
     </w:p>
     <w:p>
@@ -2271,37 +2121,7 @@
         <w:pStyle w:val="BlockText"/>
       </w:pPr>
       <w:r>
-        <w:t xml:space="preserve">Fear of God:</w:t>
-      </w:r>
-      <w:r>
-        <w:t xml:space="preserve"> </w:t>
-      </w:r>
-      <w:r>
-        <w:t xml:space="preserve">4. I worry about heaven and hell</w:t>
-      </w:r>
-      <w:r>
-        <w:t xml:space="preserve"> </w:t>
-      </w:r>
-      <w:r>
-        <w:t xml:space="preserve">7. I am afraid my behaviour is unacceptable to God</w:t>
-      </w:r>
-      <w:r>
-        <w:t xml:space="preserve"> </w:t>
-      </w:r>
-      <w:r>
-        <w:t xml:space="preserve">10. I am afraid I will disobey God’s rules/laws</w:t>
-      </w:r>
-      <w:r>
-        <w:t xml:space="preserve"> </w:t>
-      </w:r>
-      <w:r>
-        <w:t xml:space="preserve">13. I worry that God is upset with me</w:t>
-      </w:r>
-      <w:r>
-        <w:t xml:space="preserve"> </w:t>
-      </w:r>
-      <w:r>
-        <w:t xml:space="preserve">15. I am afraid my thoughts are unacceptable to God</w:t>
+        <w:t xml:space="preserve">Fear of God: 4. I worry about heaven and hell 7. I am afraid my behaviour is unacceptable to God 10. I am afraid I will disobey God’s rules/laws 13. I worry that God is upset with me 15. I am afraid my thoughts are unacceptable to God</w:t>
       </w:r>
     </w:p>
     <w:p>
@@ -2652,14 +2472,699 @@
         </w:drawing>
       </w:r>
     </w:p>
-    <w:bookmarkStart w:id="41" w:name="refs"/>
-    <w:bookmarkStart w:id="25" w:name="ref-abramowitz2002"/>
-    <w:p>
-      <w:pPr>
-        <w:pStyle w:val="Bibliography"/>
-      </w:pPr>
-      <w:r>
-        <w:t xml:space="preserve">Abramowitz, J. S., Huppert, J. D., Cohen, A. B., Tolin, D. F., &amp; Cahill, S. P. (2002). Religious obsessions and compulsions in a non-clinical sample: the Penn Inventory of Scrupulosity (PIOS).</w:t>
+    <w:bookmarkEnd w:id="24"/>
+    <w:bookmarkEnd w:id="25"/>
+    <w:bookmarkStart w:id="46" w:name="analysis"/>
+    <w:p>
+      <w:pPr>
+        <w:pStyle w:val="Heading1"/>
+      </w:pPr>
+      <w:r>
+        <w:t xml:space="preserve">Analysis</w:t>
+      </w:r>
+    </w:p>
+    <w:p>
+      <w:pPr>
+        <w:pStyle w:val="FirstParagraph"/>
+      </w:pPr>
+      <w:r>
+        <w:t xml:space="preserve">Before moving on to the analysis, we will load the necessary packages.</w:t>
+      </w:r>
+    </w:p>
+    <w:p>
+      <w:pPr>
+        <w:pStyle w:val="SourceCode"/>
+      </w:pPr>
+      <w:r>
+        <w:rPr>
+          <w:rStyle w:val="CommentTok"/>
+        </w:rPr>
+        <w:t xml:space="preserve"># Defining the list of packages to install in a vector</w:t>
+      </w:r>
+      <w:r>
+        <w:br/>
+      </w:r>
+      <w:r>
+        <w:rPr>
+          <w:rStyle w:val="NormalTok"/>
+        </w:rPr>
+        <w:t xml:space="preserve">pkg </w:t>
+      </w:r>
+      <w:r>
+        <w:rPr>
+          <w:rStyle w:val="OtherTok"/>
+        </w:rPr>
+        <w:t xml:space="preserve">&lt;-</w:t>
+      </w:r>
+      <w:r>
+        <w:rPr>
+          <w:rStyle w:val="NormalTok"/>
+        </w:rPr>
+        <w:t xml:space="preserve"> </w:t>
+      </w:r>
+      <w:r>
+        <w:rPr>
+          <w:rStyle w:val="FunctionTok"/>
+        </w:rPr>
+        <w:t xml:space="preserve">c</w:t>
+      </w:r>
+      <w:r>
+        <w:rPr>
+          <w:rStyle w:val="NormalTok"/>
+        </w:rPr>
+        <w:t xml:space="preserve">(</w:t>
+      </w:r>
+      <w:r>
+        <w:rPr>
+          <w:rStyle w:val="StringTok"/>
+        </w:rPr>
+        <w:t xml:space="preserve">"psych"</w:t>
+      </w:r>
+      <w:r>
+        <w:rPr>
+          <w:rStyle w:val="NormalTok"/>
+        </w:rPr>
+        <w:t xml:space="preserve">)</w:t>
+      </w:r>
+      <w:r>
+        <w:br/>
+      </w:r>
+      <w:r>
+        <w:br/>
+      </w:r>
+      <w:r>
+        <w:rPr>
+          <w:rStyle w:val="CommentTok"/>
+        </w:rPr>
+        <w:t xml:space="preserve"># Loading the packages using groundhog</w:t>
+      </w:r>
+      <w:r>
+        <w:br/>
+      </w:r>
+      <w:r>
+        <w:rPr>
+          <w:rStyle w:val="FunctionTok"/>
+        </w:rPr>
+        <w:t xml:space="preserve">suppressMessages</w:t>
+      </w:r>
+      <w:r>
+        <w:rPr>
+          <w:rStyle w:val="NormalTok"/>
+        </w:rPr>
+        <w:t xml:space="preserve">(</w:t>
+      </w:r>
+      <w:r>
+        <w:rPr>
+          <w:rStyle w:val="FunctionTok"/>
+        </w:rPr>
+        <w:t xml:space="preserve">groundhog.library</w:t>
+      </w:r>
+      <w:r>
+        <w:rPr>
+          <w:rStyle w:val="NormalTok"/>
+        </w:rPr>
+        <w:t xml:space="preserve">(pkg, </w:t>
+      </w:r>
+      <w:r>
+        <w:rPr>
+          <w:rStyle w:val="AttributeTok"/>
+        </w:rPr>
+        <w:t xml:space="preserve">date =</w:t>
+      </w:r>
+      <w:r>
+        <w:rPr>
+          <w:rStyle w:val="NormalTok"/>
+        </w:rPr>
+        <w:t xml:space="preserve"> </w:t>
+      </w:r>
+      <w:r>
+        <w:rPr>
+          <w:rStyle w:val="StringTok"/>
+        </w:rPr>
+        <w:t xml:space="preserve">"2024-04-22"</w:t>
+      </w:r>
+      <w:r>
+        <w:rPr>
+          <w:rStyle w:val="NormalTok"/>
+        </w:rPr>
+        <w:t xml:space="preserve">)) </w:t>
+      </w:r>
+      <w:r>
+        <w:rPr>
+          <w:rStyle w:val="CommentTok"/>
+        </w:rPr>
+        <w:t xml:space="preserve"># Suppress message to allow for rendering of document</w:t>
+      </w:r>
+    </w:p>
+    <w:bookmarkStart w:id="45" w:name="data-exploration"/>
+    <w:p>
+      <w:pPr>
+        <w:pStyle w:val="Heading2"/>
+      </w:pPr>
+      <w:r>
+        <w:t xml:space="preserve">Data Exploration</w:t>
+      </w:r>
+    </w:p>
+    <w:p>
+      <w:pPr>
+        <w:pStyle w:val="FirstParagraph"/>
+      </w:pPr>
+      <w:r>
+        <w:t xml:space="preserve">To get a sense of the data, we will first generate descriptive statistics and visualize the distribution of the variables.</w:t>
+      </w:r>
+    </w:p>
+    <w:bookmarkStart w:id="44" w:name="descriptive-statistics"/>
+    <w:p>
+      <w:pPr>
+        <w:pStyle w:val="Heading3"/>
+      </w:pPr>
+      <w:r>
+        <w:t xml:space="preserve">Descriptive Statistics</w:t>
+      </w:r>
+    </w:p>
+    <w:p>
+      <w:pPr>
+        <w:pStyle w:val="FirstParagraph"/>
+      </w:pPr>
+      <w:r>
+        <w:t xml:space="preserve">First, we will describe the sample in terms of the categorical variables. The following generates frequency tables for all categorical variables.</w:t>
+      </w:r>
+    </w:p>
+    <w:p>
+      <w:pPr>
+        <w:pStyle w:val="SourceCode"/>
+      </w:pPr>
+      <w:r>
+        <w:rPr>
+          <w:rStyle w:val="CommentTok"/>
+        </w:rPr>
+        <w:t xml:space="preserve"># Create list of whether a variable is a factor variable or not</w:t>
+      </w:r>
+      <w:r>
+        <w:br/>
+      </w:r>
+      <w:r>
+        <w:rPr>
+          <w:rStyle w:val="NormalTok"/>
+        </w:rPr>
+        <w:t xml:space="preserve">factor_variables </w:t>
+      </w:r>
+      <w:r>
+        <w:rPr>
+          <w:rStyle w:val="OtherTok"/>
+        </w:rPr>
+        <w:t xml:space="preserve">&lt;-</w:t>
+      </w:r>
+      <w:r>
+        <w:rPr>
+          <w:rStyle w:val="NormalTok"/>
+        </w:rPr>
+        <w:t xml:space="preserve"> </w:t>
+      </w:r>
+      <w:r>
+        <w:rPr>
+          <w:rStyle w:val="FunctionTok"/>
+        </w:rPr>
+        <w:t xml:space="preserve">sapply</w:t>
+      </w:r>
+      <w:r>
+        <w:rPr>
+          <w:rStyle w:val="NormalTok"/>
+        </w:rPr>
+        <w:t xml:space="preserve">(data, is.factor)</w:t>
+      </w:r>
+      <w:r>
+        <w:br/>
+      </w:r>
+      <w:r>
+        <w:br/>
+      </w:r>
+      <w:r>
+        <w:rPr>
+          <w:rStyle w:val="CommentTok"/>
+        </w:rPr>
+        <w:t xml:space="preserve"># Create a frequency table for each factor variable</w:t>
+      </w:r>
+      <w:r>
+        <w:br/>
+      </w:r>
+      <w:r>
+        <w:rPr>
+          <w:rStyle w:val="NormalTok"/>
+        </w:rPr>
+        <w:t xml:space="preserve">factor_tables </w:t>
+      </w:r>
+      <w:r>
+        <w:rPr>
+          <w:rStyle w:val="OtherTok"/>
+        </w:rPr>
+        <w:t xml:space="preserve">&lt;-</w:t>
+      </w:r>
+      <w:r>
+        <w:rPr>
+          <w:rStyle w:val="NormalTok"/>
+        </w:rPr>
+        <w:t xml:space="preserve"> </w:t>
+      </w:r>
+      <w:r>
+        <w:rPr>
+          <w:rStyle w:val="FunctionTok"/>
+        </w:rPr>
+        <w:t xml:space="preserve">lapply</w:t>
+      </w:r>
+      <w:r>
+        <w:rPr>
+          <w:rStyle w:val="NormalTok"/>
+        </w:rPr>
+        <w:t xml:space="preserve">(data[factor_variables], table)</w:t>
+      </w:r>
+      <w:r>
+        <w:br/>
+      </w:r>
+      <w:r>
+        <w:br/>
+      </w:r>
+      <w:r>
+        <w:rPr>
+          <w:rStyle w:val="CommentTok"/>
+        </w:rPr>
+        <w:t xml:space="preserve"># Display the number of participants in the data frame</w:t>
+      </w:r>
+      <w:r>
+        <w:br/>
+      </w:r>
+      <w:r>
+        <w:rPr>
+          <w:rStyle w:val="FunctionTok"/>
+        </w:rPr>
+        <w:t xml:space="preserve">nrow</w:t>
+      </w:r>
+      <w:r>
+        <w:rPr>
+          <w:rStyle w:val="NormalTok"/>
+        </w:rPr>
+        <w:t xml:space="preserve">(data)</w:t>
+      </w:r>
+    </w:p>
+    <w:p>
+      <w:pPr>
+        <w:pStyle w:val="SourceCode"/>
+      </w:pPr>
+      <w:r>
+        <w:rPr>
+          <w:rStyle w:val="VerbatimChar"/>
+        </w:rPr>
+        <w:t xml:space="preserve">[1] 134</w:t>
+      </w:r>
+    </w:p>
+    <w:p>
+      <w:pPr>
+        <w:pStyle w:val="SourceCode"/>
+      </w:pPr>
+      <w:r>
+        <w:rPr>
+          <w:rStyle w:val="CommentTok"/>
+        </w:rPr>
+        <w:t xml:space="preserve"># Display the tables</w:t>
+      </w:r>
+      <w:r>
+        <w:br/>
+      </w:r>
+      <w:r>
+        <w:rPr>
+          <w:rStyle w:val="FunctionTok"/>
+        </w:rPr>
+        <w:t xml:space="preserve">print</w:t>
+      </w:r>
+      <w:r>
+        <w:rPr>
+          <w:rStyle w:val="NormalTok"/>
+        </w:rPr>
+        <w:t xml:space="preserve">(factor_tables)</w:t>
+      </w:r>
+    </w:p>
+    <w:p>
+      <w:pPr>
+        <w:pStyle w:val="SourceCode"/>
+      </w:pPr>
+      <w:r>
+        <w:rPr>
+          <w:rStyle w:val="VerbatimChar"/>
+        </w:rPr>
+        <w:t xml:space="preserve">$rec_meth</w:t>
+      </w:r>
+      <w:r>
+        <w:br/>
+      </w:r>
+      <w:r>
+        <w:br/>
+      </w:r>
+      <w:r>
+        <w:rPr>
+          <w:rStyle w:val="VerbatimChar"/>
+        </w:rPr>
+        <w:t xml:space="preserve">     Prolific  Social Media          SONA Word of Mouth </w:t>
+      </w:r>
+      <w:r>
+        <w:br/>
+      </w:r>
+      <w:r>
+        <w:rPr>
+          <w:rStyle w:val="VerbatimChar"/>
+        </w:rPr>
+        <w:t xml:space="preserve">           49            28            52             5 </w:t>
+      </w:r>
+      <w:r>
+        <w:br/>
+      </w:r>
+      <w:r>
+        <w:br/>
+      </w:r>
+      <w:r>
+        <w:rPr>
+          <w:rStyle w:val="VerbatimChar"/>
+        </w:rPr>
+        <w:t xml:space="preserve">$educ_complete</w:t>
+      </w:r>
+      <w:r>
+        <w:br/>
+      </w:r>
+      <w:r>
+        <w:br/>
+      </w:r>
+      <w:r>
+        <w:rPr>
+          <w:rStyle w:val="VerbatimChar"/>
+        </w:rPr>
+        <w:t xml:space="preserve">Graduate degree (MA/MSc/MPhil/other)         High school diploma/A-levels </w:t>
+      </w:r>
+      <w:r>
+        <w:br/>
+      </w:r>
+      <w:r>
+        <w:rPr>
+          <w:rStyle w:val="VerbatimChar"/>
+        </w:rPr>
+        <w:t xml:space="preserve">                                   4                                   77 </w:t>
+      </w:r>
+      <w:r>
+        <w:br/>
+      </w:r>
+      <w:r>
+        <w:rPr>
+          <w:rStyle w:val="VerbatimChar"/>
+        </w:rPr>
+        <w:t xml:space="preserve"> Secondary education (e.g. GED/GCSE)          Technical/community college </w:t>
+      </w:r>
+      <w:r>
+        <w:br/>
+      </w:r>
+      <w:r>
+        <w:rPr>
+          <w:rStyle w:val="VerbatimChar"/>
+        </w:rPr>
+        <w:t xml:space="preserve">                                   5                                   13 </w:t>
+      </w:r>
+      <w:r>
+        <w:br/>
+      </w:r>
+      <w:r>
+        <w:rPr>
+          <w:rStyle w:val="VerbatimChar"/>
+        </w:rPr>
+        <w:t xml:space="preserve"> Undergraduate degree (BA/BSc/other) </w:t>
+      </w:r>
+      <w:r>
+        <w:br/>
+      </w:r>
+      <w:r>
+        <w:rPr>
+          <w:rStyle w:val="VerbatimChar"/>
+        </w:rPr>
+        <w:t xml:space="preserve">                                  35 </w:t>
+      </w:r>
+      <w:r>
+        <w:br/>
+      </w:r>
+      <w:r>
+        <w:br/>
+      </w:r>
+      <w:r>
+        <w:rPr>
+          <w:rStyle w:val="VerbatimChar"/>
+        </w:rPr>
+        <w:t xml:space="preserve">$educ_currently_in</w:t>
+      </w:r>
+      <w:r>
+        <w:br/>
+      </w:r>
+      <w:r>
+        <w:br/>
+      </w:r>
+      <w:r>
+        <w:rPr>
+          <w:rStyle w:val="VerbatimChar"/>
+        </w:rPr>
+        <w:t xml:space="preserve">        Doctorate degree (PhD/other) Graduate degree (MA/MSc/MPhil/other) </w:t>
+      </w:r>
+      <w:r>
+        <w:br/>
+      </w:r>
+      <w:r>
+        <w:rPr>
+          <w:rStyle w:val="VerbatimChar"/>
+        </w:rPr>
+        <w:t xml:space="preserve">                                   2                                   25 </w:t>
+      </w:r>
+      <w:r>
+        <w:br/>
+      </w:r>
+      <w:r>
+        <w:rPr>
+          <w:rStyle w:val="VerbatimChar"/>
+        </w:rPr>
+        <w:t xml:space="preserve">         Technical/community college  Undergraduate degree (BA/BSc/other) </w:t>
+      </w:r>
+      <w:r>
+        <w:br/>
+      </w:r>
+      <w:r>
+        <w:rPr>
+          <w:rStyle w:val="VerbatimChar"/>
+        </w:rPr>
+        <w:t xml:space="preserve">                                   9                                   98 </w:t>
+      </w:r>
+      <w:r>
+        <w:br/>
+      </w:r>
+      <w:r>
+        <w:br/>
+      </w:r>
+      <w:r>
+        <w:rPr>
+          <w:rStyle w:val="VerbatimChar"/>
+        </w:rPr>
+        <w:t xml:space="preserve">$religious_affiliation</w:t>
+      </w:r>
+      <w:r>
+        <w:br/>
+      </w:r>
+      <w:r>
+        <w:br/>
+      </w:r>
+      <w:r>
+        <w:rPr>
+          <w:rStyle w:val="VerbatimChar"/>
+        </w:rPr>
+        <w:t xml:space="preserve">Christianity (e.g. Baptist, Church of England, Roman Catholic, Methodist, Jehovah's Witness, etc.) </w:t>
+      </w:r>
+      <w:r>
+        <w:br/>
+      </w:r>
+      <w:r>
+        <w:rPr>
+          <w:rStyle w:val="VerbatimChar"/>
+        </w:rPr>
+        <w:t xml:space="preserve">                                                                                               134 </w:t>
+      </w:r>
+      <w:r>
+        <w:br/>
+      </w:r>
+      <w:r>
+        <w:br/>
+      </w:r>
+      <w:r>
+        <w:rPr>
+          <w:rStyle w:val="VerbatimChar"/>
+        </w:rPr>
+        <w:t xml:space="preserve">$gender</w:t>
+      </w:r>
+      <w:r>
+        <w:br/>
+      </w:r>
+      <w:r>
+        <w:br/>
+      </w:r>
+      <w:r>
+        <w:rPr>
+          <w:rStyle w:val="VerbatimChar"/>
+        </w:rPr>
+        <w:t xml:space="preserve">    Female       Male Non-binary </w:t>
+      </w:r>
+      <w:r>
+        <w:br/>
+      </w:r>
+      <w:r>
+        <w:rPr>
+          <w:rStyle w:val="VerbatimChar"/>
+        </w:rPr>
+        <w:t xml:space="preserve">        81         51          1 </w:t>
+      </w:r>
+      <w:r>
+        <w:br/>
+      </w:r>
+      <w:r>
+        <w:br/>
+      </w:r>
+      <w:r>
+        <w:rPr>
+          <w:rStyle w:val="VerbatimChar"/>
+        </w:rPr>
+        <w:t xml:space="preserve">$christian_affiliation</w:t>
+      </w:r>
+      <w:r>
+        <w:br/>
+      </w:r>
+      <w:r>
+        <w:br/>
+      </w:r>
+      <w:r>
+        <w:rPr>
+          <w:rStyle w:val="VerbatimChar"/>
+        </w:rPr>
+        <w:t xml:space="preserve">   Catholic Anglican / Episcopalian                          Protestant </w:t>
+      </w:r>
+      <w:r>
+        <w:br/>
+      </w:r>
+      <w:r>
+        <w:rPr>
+          <w:rStyle w:val="VerbatimChar"/>
+        </w:rPr>
+        <w:t xml:space="preserve">                                 21                                  19 </w:t>
+      </w:r>
+      <w:r>
+        <w:br/>
+      </w:r>
+      <w:r>
+        <w:rPr>
+          <w:rStyle w:val="VerbatimChar"/>
+        </w:rPr>
+        <w:t xml:space="preserve">            Pentecostal / Apostolic                           Methodist </w:t>
+      </w:r>
+      <w:r>
+        <w:br/>
+      </w:r>
+      <w:r>
+        <w:rPr>
+          <w:rStyle w:val="VerbatimChar"/>
+        </w:rPr>
+        <w:t xml:space="preserve">                                 12                                   2 </w:t>
+      </w:r>
+      <w:r>
+        <w:br/>
+      </w:r>
+      <w:r>
+        <w:rPr>
+          <w:rStyle w:val="VerbatimChar"/>
+        </w:rPr>
+        <w:t xml:space="preserve">                           Lutheran         Orthodox / Eastern Orthodox </w:t>
+      </w:r>
+      <w:r>
+        <w:br/>
+      </w:r>
+      <w:r>
+        <w:rPr>
+          <w:rStyle w:val="VerbatimChar"/>
+        </w:rPr>
+        <w:t xml:space="preserve">                                  3                                   7 </w:t>
+      </w:r>
+      <w:r>
+        <w:br/>
+      </w:r>
+      <w:r>
+        <w:rPr>
+          <w:rStyle w:val="VerbatimChar"/>
+        </w:rPr>
+        <w:t xml:space="preserve">                            Baptist Calvinist / Reformed / Presbyterian </w:t>
+      </w:r>
+      <w:r>
+        <w:br/>
+      </w:r>
+      <w:r>
+        <w:rPr>
+          <w:rStyle w:val="VerbatimChar"/>
+        </w:rPr>
+        <w:t xml:space="preserve">                                 13                                   4 </w:t>
+      </w:r>
+      <w:r>
+        <w:br/>
+      </w:r>
+      <w:r>
+        <w:rPr>
+          <w:rStyle w:val="VerbatimChar"/>
+        </w:rPr>
+        <w:t xml:space="preserve">                 Non-denominational                               Other </w:t>
+      </w:r>
+      <w:r>
+        <w:br/>
+      </w:r>
+      <w:r>
+        <w:rPr>
+          <w:rStyle w:val="VerbatimChar"/>
+        </w:rPr>
+        <w:t xml:space="preserve">                                 48                                   4 </w:t>
+      </w:r>
+      <w:r>
+        <w:br/>
+      </w:r>
+      <w:r>
+        <w:br/>
+      </w:r>
+      <w:r>
+        <w:rPr>
+          <w:rStyle w:val="VerbatimChar"/>
+        </w:rPr>
+        <w:t xml:space="preserve">$social_media_platform</w:t>
+      </w:r>
+      <w:r>
+        <w:br/>
+      </w:r>
+      <w:r>
+        <w:br/>
+      </w:r>
+      <w:r>
+        <w:rPr>
+          <w:rStyle w:val="VerbatimChar"/>
+        </w:rPr>
+        <w:t xml:space="preserve"> Facebook Instagram     Other </w:t>
+      </w:r>
+      <w:r>
+        <w:br/>
+      </w:r>
+      <w:r>
+        <w:rPr>
+          <w:rStyle w:val="VerbatimChar"/>
+        </w:rPr>
+        <w:t xml:space="preserve">        7        19         2 </w:t>
+      </w:r>
+    </w:p>
+    <w:p>
+      <w:pPr>
+        <w:pStyle w:val="FirstParagraph"/>
+      </w:pPr>
+      <w:r>
+        <w:t xml:space="preserve">In total, there are</w:t>
       </w:r>
       <w:r>
         <w:t xml:space="preserve"> </w:t>
@@ -2669,10 +3174,35 @@
           <w:iCs/>
           <w:i/>
         </w:rPr>
-        <w:t xml:space="preserve">Behaviour Research and Therapy</w:t>
-      </w:r>
-      <w:r>
-        <w:t xml:space="preserve">,</w:t>
+        <w:t xml:space="preserve">N</w:t>
+      </w:r>
+      <w:r>
+        <w:t xml:space="preserve"> </w:t>
+      </w:r>
+      <w:r>
+        <w:t xml:space="preserve">= 134 participants in the data frame.</w:t>
+      </w:r>
+    </w:p>
+    <w:p>
+      <w:pPr>
+        <w:numPr>
+          <w:ilvl w:val="0"/>
+          <w:numId w:val="1019"/>
+        </w:numPr>
+      </w:pPr>
+      <w:r>
+        <w:t xml:space="preserve">Recruitment Method: The primary sources of recruitment are SONA and Prolific, followed by Social Media and Word of Mouth.</w:t>
+      </w:r>
+    </w:p>
+    <w:p>
+      <w:pPr>
+        <w:numPr>
+          <w:ilvl w:val="1"/>
+          <w:numId w:val="1020"/>
+        </w:numPr>
+      </w:pPr>
+      <w:r>
+        <w:t xml:space="preserve">SONA:</w:t>
       </w:r>
       <w:r>
         <w:t xml:space="preserve"> </w:t>
@@ -2682,6 +3212,861 @@
           <w:iCs/>
           <w:i/>
         </w:rPr>
+        <w:t xml:space="preserve">n</w:t>
+      </w:r>
+      <w:r>
+        <w:t xml:space="preserve"> </w:t>
+      </w:r>
+      <w:r>
+        <w:t xml:space="preserve">= 52</w:t>
+      </w:r>
+    </w:p>
+    <w:p>
+      <w:pPr>
+        <w:numPr>
+          <w:ilvl w:val="1"/>
+          <w:numId w:val="1020"/>
+        </w:numPr>
+      </w:pPr>
+      <w:r>
+        <w:t xml:space="preserve">Prolific:</w:t>
+      </w:r>
+      <w:r>
+        <w:t xml:space="preserve"> </w:t>
+      </w:r>
+      <w:r>
+        <w:rPr>
+          <w:iCs/>
+          <w:i/>
+        </w:rPr>
+        <w:t xml:space="preserve">n</w:t>
+      </w:r>
+      <w:r>
+        <w:t xml:space="preserve"> </w:t>
+      </w:r>
+      <w:r>
+        <w:t xml:space="preserve">= 49</w:t>
+      </w:r>
+    </w:p>
+    <w:p>
+      <w:pPr>
+        <w:numPr>
+          <w:ilvl w:val="1"/>
+          <w:numId w:val="1020"/>
+        </w:numPr>
+      </w:pPr>
+      <w:r>
+        <w:t xml:space="preserve">Social media:</w:t>
+      </w:r>
+      <w:r>
+        <w:t xml:space="preserve"> </w:t>
+      </w:r>
+      <w:r>
+        <w:rPr>
+          <w:iCs/>
+          <w:i/>
+        </w:rPr>
+        <w:t xml:space="preserve">n</w:t>
+      </w:r>
+      <w:r>
+        <w:t xml:space="preserve"> </w:t>
+      </w:r>
+      <w:r>
+        <w:t xml:space="preserve">= 28</w:t>
+      </w:r>
+    </w:p>
+    <w:p>
+      <w:pPr>
+        <w:numPr>
+          <w:ilvl w:val="2"/>
+          <w:numId w:val="1021"/>
+        </w:numPr>
+      </w:pPr>
+      <w:r>
+        <w:t xml:space="preserve">Social Media Platform: Of those recruited through social media, most came from Instagram, followed by Facebook and other.</w:t>
+      </w:r>
+    </w:p>
+    <w:p>
+      <w:pPr>
+        <w:numPr>
+          <w:ilvl w:val="3"/>
+          <w:numId w:val="1022"/>
+        </w:numPr>
+      </w:pPr>
+      <w:r>
+        <w:t xml:space="preserve">Instagram: 19</w:t>
+      </w:r>
+    </w:p>
+    <w:p>
+      <w:pPr>
+        <w:numPr>
+          <w:ilvl w:val="3"/>
+          <w:numId w:val="1022"/>
+        </w:numPr>
+      </w:pPr>
+      <w:r>
+        <w:t xml:space="preserve">Facebook: 7</w:t>
+      </w:r>
+    </w:p>
+    <w:p>
+      <w:pPr>
+        <w:numPr>
+          <w:ilvl w:val="3"/>
+          <w:numId w:val="1022"/>
+        </w:numPr>
+      </w:pPr>
+      <w:r>
+        <w:t xml:space="preserve">Other: 2</w:t>
+      </w:r>
+    </w:p>
+    <w:p>
+      <w:pPr>
+        <w:numPr>
+          <w:ilvl w:val="1"/>
+          <w:numId w:val="1020"/>
+        </w:numPr>
+      </w:pPr>
+      <w:r>
+        <w:t xml:space="preserve">Word of Mouth:</w:t>
+      </w:r>
+      <w:r>
+        <w:t xml:space="preserve"> </w:t>
+      </w:r>
+      <w:r>
+        <w:rPr>
+          <w:iCs/>
+          <w:i/>
+        </w:rPr>
+        <w:t xml:space="preserve">n</w:t>
+      </w:r>
+      <w:r>
+        <w:t xml:space="preserve"> </w:t>
+      </w:r>
+      <w:r>
+        <w:t xml:space="preserve">= 5</w:t>
+      </w:r>
+    </w:p>
+    <w:p>
+      <w:pPr>
+        <w:numPr>
+          <w:ilvl w:val="0"/>
+          <w:numId w:val="1019"/>
+        </w:numPr>
+      </w:pPr>
+      <w:r>
+        <w:t xml:space="preserve">Education: We required that participants either be in some sort of college/university/technical school or were graduated from such an institution. This is reflected in our education demographics below, providing us with a highly educated sample.</w:t>
+      </w:r>
+    </w:p>
+    <w:p>
+      <w:pPr>
+        <w:numPr>
+          <w:ilvl w:val="1"/>
+          <w:numId w:val="1023"/>
+        </w:numPr>
+      </w:pPr>
+      <w:r>
+        <w:t xml:space="preserve">Completed Education Level:</w:t>
+      </w:r>
+    </w:p>
+    <w:p>
+      <w:pPr>
+        <w:numPr>
+          <w:ilvl w:val="2"/>
+          <w:numId w:val="1024"/>
+        </w:numPr>
+      </w:pPr>
+      <w:r>
+        <w:t xml:space="preserve">Secondary education (e.g. GED/GCSE):</w:t>
+      </w:r>
+      <w:r>
+        <w:t xml:space="preserve"> </w:t>
+      </w:r>
+      <w:r>
+        <w:rPr>
+          <w:iCs/>
+          <w:i/>
+        </w:rPr>
+        <w:t xml:space="preserve">n</w:t>
+      </w:r>
+      <w:r>
+        <w:t xml:space="preserve"> </w:t>
+      </w:r>
+      <w:r>
+        <w:t xml:space="preserve">= 5</w:t>
+      </w:r>
+    </w:p>
+    <w:p>
+      <w:pPr>
+        <w:numPr>
+          <w:ilvl w:val="2"/>
+          <w:numId w:val="1024"/>
+        </w:numPr>
+      </w:pPr>
+      <w:r>
+        <w:t xml:space="preserve">High school diploma/A-levels:</w:t>
+      </w:r>
+      <w:r>
+        <w:t xml:space="preserve"> </w:t>
+      </w:r>
+      <w:r>
+        <w:rPr>
+          <w:iCs/>
+          <w:i/>
+        </w:rPr>
+        <w:t xml:space="preserve">n</w:t>
+      </w:r>
+      <w:r>
+        <w:t xml:space="preserve"> </w:t>
+      </w:r>
+      <w:r>
+        <w:t xml:space="preserve">= 77</w:t>
+      </w:r>
+    </w:p>
+    <w:p>
+      <w:pPr>
+        <w:numPr>
+          <w:ilvl w:val="2"/>
+          <w:numId w:val="1024"/>
+        </w:numPr>
+      </w:pPr>
+      <w:r>
+        <w:t xml:space="preserve">Technical/community college:</w:t>
+      </w:r>
+      <w:r>
+        <w:t xml:space="preserve"> </w:t>
+      </w:r>
+      <w:r>
+        <w:rPr>
+          <w:iCs/>
+          <w:i/>
+        </w:rPr>
+        <w:t xml:space="preserve">n</w:t>
+      </w:r>
+      <w:r>
+        <w:t xml:space="preserve"> </w:t>
+      </w:r>
+      <w:r>
+        <w:t xml:space="preserve">= 13</w:t>
+      </w:r>
+    </w:p>
+    <w:p>
+      <w:pPr>
+        <w:numPr>
+          <w:ilvl w:val="2"/>
+          <w:numId w:val="1024"/>
+        </w:numPr>
+      </w:pPr>
+      <w:r>
+        <w:t xml:space="preserve">Undergraduate degree (BA/BSc/other):</w:t>
+      </w:r>
+      <w:r>
+        <w:t xml:space="preserve"> </w:t>
+      </w:r>
+      <w:r>
+        <w:rPr>
+          <w:iCs/>
+          <w:i/>
+        </w:rPr>
+        <w:t xml:space="preserve">n</w:t>
+      </w:r>
+      <w:r>
+        <w:t xml:space="preserve"> </w:t>
+      </w:r>
+      <w:r>
+        <w:t xml:space="preserve">= 35</w:t>
+      </w:r>
+    </w:p>
+    <w:p>
+      <w:pPr>
+        <w:numPr>
+          <w:ilvl w:val="2"/>
+          <w:numId w:val="1024"/>
+        </w:numPr>
+      </w:pPr>
+      <w:r>
+        <w:t xml:space="preserve">Graduate degree (MA/MSc/MPhil/other):</w:t>
+      </w:r>
+      <w:r>
+        <w:t xml:space="preserve"> </w:t>
+      </w:r>
+      <w:r>
+        <w:rPr>
+          <w:iCs/>
+          <w:i/>
+        </w:rPr>
+        <w:t xml:space="preserve">n</w:t>
+      </w:r>
+      <w:r>
+        <w:t xml:space="preserve"> </w:t>
+      </w:r>
+      <w:r>
+        <w:t xml:space="preserve">= 4</w:t>
+      </w:r>
+    </w:p>
+    <w:p>
+      <w:pPr>
+        <w:numPr>
+          <w:ilvl w:val="1"/>
+          <w:numId w:val="1023"/>
+        </w:numPr>
+      </w:pPr>
+      <w:r>
+        <w:t xml:space="preserve">Education Level Currently In:</w:t>
+      </w:r>
+    </w:p>
+    <w:p>
+      <w:pPr>
+        <w:numPr>
+          <w:ilvl w:val="2"/>
+          <w:numId w:val="1025"/>
+        </w:numPr>
+      </w:pPr>
+      <w:r>
+        <w:t xml:space="preserve">Technical/community college:</w:t>
+      </w:r>
+      <w:r>
+        <w:t xml:space="preserve"> </w:t>
+      </w:r>
+      <w:r>
+        <w:rPr>
+          <w:iCs/>
+          <w:i/>
+        </w:rPr>
+        <w:t xml:space="preserve">n</w:t>
+      </w:r>
+      <w:r>
+        <w:t xml:space="preserve"> </w:t>
+      </w:r>
+      <w:r>
+        <w:t xml:space="preserve">= 9</w:t>
+      </w:r>
+    </w:p>
+    <w:p>
+      <w:pPr>
+        <w:numPr>
+          <w:ilvl w:val="2"/>
+          <w:numId w:val="1025"/>
+        </w:numPr>
+      </w:pPr>
+      <w:r>
+        <w:t xml:space="preserve">Undergraduate degree (BA/BSc/other):</w:t>
+      </w:r>
+      <w:r>
+        <w:t xml:space="preserve"> </w:t>
+      </w:r>
+      <w:r>
+        <w:rPr>
+          <w:iCs/>
+          <w:i/>
+        </w:rPr>
+        <w:t xml:space="preserve">n</w:t>
+      </w:r>
+      <w:r>
+        <w:t xml:space="preserve"> </w:t>
+      </w:r>
+      <w:r>
+        <w:t xml:space="preserve">= 98</w:t>
+      </w:r>
+    </w:p>
+    <w:p>
+      <w:pPr>
+        <w:numPr>
+          <w:ilvl w:val="2"/>
+          <w:numId w:val="1025"/>
+        </w:numPr>
+      </w:pPr>
+      <w:r>
+        <w:t xml:space="preserve">Graduate degree (MA/MSc/MPhil/other):</w:t>
+      </w:r>
+      <w:r>
+        <w:t xml:space="preserve"> </w:t>
+      </w:r>
+      <w:r>
+        <w:rPr>
+          <w:iCs/>
+          <w:i/>
+        </w:rPr>
+        <w:t xml:space="preserve">n</w:t>
+      </w:r>
+      <w:r>
+        <w:t xml:space="preserve"> </w:t>
+      </w:r>
+      <w:r>
+        <w:t xml:space="preserve">= 25</w:t>
+      </w:r>
+    </w:p>
+    <w:p>
+      <w:pPr>
+        <w:numPr>
+          <w:ilvl w:val="2"/>
+          <w:numId w:val="1025"/>
+        </w:numPr>
+      </w:pPr>
+      <w:r>
+        <w:t xml:space="preserve">Doctorate degree (PhD/other):</w:t>
+      </w:r>
+      <w:r>
+        <w:t xml:space="preserve"> </w:t>
+      </w:r>
+      <w:r>
+        <w:rPr>
+          <w:iCs/>
+          <w:i/>
+        </w:rPr>
+        <w:t xml:space="preserve">n</w:t>
+      </w:r>
+      <w:r>
+        <w:t xml:space="preserve"> </w:t>
+      </w:r>
+      <w:r>
+        <w:t xml:space="preserve">= 2</w:t>
+      </w:r>
+    </w:p>
+    <w:p>
+      <w:pPr>
+        <w:numPr>
+          <w:ilvl w:val="0"/>
+          <w:numId w:val="1019"/>
+        </w:numPr>
+      </w:pPr>
+      <w:r>
+        <w:t xml:space="preserve">Religious Affiliation: Because we selected only Christians, religious identification is all</w:t>
+      </w:r>
+      <w:r>
+        <w:t xml:space="preserve"> </w:t>
+      </w:r>
+      <w:r>
+        <w:t xml:space="preserve">“</w:t>
+      </w:r>
+      <w:r>
+        <w:t xml:space="preserve">Christianity (e.g. Baptist, Church of England, Roman Catholic, Methodist, Jehovah’s Witness, etc.)</w:t>
+      </w:r>
+      <w:r>
+        <w:t xml:space="preserve">”</w:t>
+      </w:r>
+      <w:r>
+        <w:t xml:space="preserve"> </w:t>
+      </w:r>
+      <w:r>
+        <w:t xml:space="preserve">(</w:t>
+      </w:r>
+      <w:r>
+        <w:rPr>
+          <w:iCs/>
+          <w:i/>
+        </w:rPr>
+        <w:t xml:space="preserve">N</w:t>
+      </w:r>
+      <w:r>
+        <w:t xml:space="preserve"> </w:t>
+      </w:r>
+      <w:r>
+        <w:t xml:space="preserve">= 134).</w:t>
+      </w:r>
+    </w:p>
+    <w:p>
+      <w:pPr>
+        <w:numPr>
+          <w:ilvl w:val="0"/>
+          <w:numId w:val="1019"/>
+        </w:numPr>
+      </w:pPr>
+      <w:r>
+        <w:t xml:space="preserve">Christian Affiliation: Although the modal response is non-denominational for Christian affiliation, there is representation from many different Christian sects in our sample.</w:t>
+      </w:r>
+    </w:p>
+    <w:p>
+      <w:pPr>
+        <w:numPr>
+          <w:ilvl w:val="1"/>
+          <w:numId w:val="1026"/>
+        </w:numPr>
+      </w:pPr>
+      <w:r>
+        <w:t xml:space="preserve">Non-denominational:</w:t>
+      </w:r>
+      <w:r>
+        <w:t xml:space="preserve"> </w:t>
+      </w:r>
+      <w:r>
+        <w:rPr>
+          <w:iCs/>
+          <w:i/>
+        </w:rPr>
+        <w:t xml:space="preserve">n</w:t>
+      </w:r>
+      <w:r>
+        <w:t xml:space="preserve"> </w:t>
+      </w:r>
+      <w:r>
+        <w:t xml:space="preserve">= 48</w:t>
+      </w:r>
+    </w:p>
+    <w:p>
+      <w:pPr>
+        <w:numPr>
+          <w:ilvl w:val="1"/>
+          <w:numId w:val="1026"/>
+        </w:numPr>
+      </w:pPr>
+      <w:r>
+        <w:t xml:space="preserve">Catholic Anglican / Episcopalian:</w:t>
+      </w:r>
+      <w:r>
+        <w:t xml:space="preserve"> </w:t>
+      </w:r>
+      <w:r>
+        <w:rPr>
+          <w:iCs/>
+          <w:i/>
+        </w:rPr>
+        <w:t xml:space="preserve">n</w:t>
+      </w:r>
+      <w:r>
+        <w:t xml:space="preserve"> </w:t>
+      </w:r>
+      <w:r>
+        <w:t xml:space="preserve">= 21</w:t>
+      </w:r>
+    </w:p>
+    <w:p>
+      <w:pPr>
+        <w:numPr>
+          <w:ilvl w:val="1"/>
+          <w:numId w:val="1026"/>
+        </w:numPr>
+      </w:pPr>
+      <w:r>
+        <w:t xml:space="preserve">Protestant:</w:t>
+      </w:r>
+      <w:r>
+        <w:t xml:space="preserve"> </w:t>
+      </w:r>
+      <w:r>
+        <w:rPr>
+          <w:iCs/>
+          <w:i/>
+        </w:rPr>
+        <w:t xml:space="preserve">n</w:t>
+      </w:r>
+      <w:r>
+        <w:t xml:space="preserve"> </w:t>
+      </w:r>
+      <w:r>
+        <w:t xml:space="preserve">= 19</w:t>
+      </w:r>
+    </w:p>
+    <w:p>
+      <w:pPr>
+        <w:numPr>
+          <w:ilvl w:val="1"/>
+          <w:numId w:val="1026"/>
+        </w:numPr>
+      </w:pPr>
+      <w:r>
+        <w:t xml:space="preserve">Baptist:</w:t>
+      </w:r>
+      <w:r>
+        <w:t xml:space="preserve"> </w:t>
+      </w:r>
+      <w:r>
+        <w:rPr>
+          <w:iCs/>
+          <w:i/>
+        </w:rPr>
+        <w:t xml:space="preserve">n</w:t>
+      </w:r>
+      <w:r>
+        <w:t xml:space="preserve"> </w:t>
+      </w:r>
+      <w:r>
+        <w:t xml:space="preserve">= 13</w:t>
+      </w:r>
+    </w:p>
+    <w:p>
+      <w:pPr>
+        <w:numPr>
+          <w:ilvl w:val="1"/>
+          <w:numId w:val="1026"/>
+        </w:numPr>
+      </w:pPr>
+      <w:r>
+        <w:t xml:space="preserve">Pentecostal / Apostolic:</w:t>
+      </w:r>
+      <w:r>
+        <w:t xml:space="preserve"> </w:t>
+      </w:r>
+      <w:r>
+        <w:rPr>
+          <w:iCs/>
+          <w:i/>
+        </w:rPr>
+        <w:t xml:space="preserve">n</w:t>
+      </w:r>
+      <w:r>
+        <w:t xml:space="preserve"> </w:t>
+      </w:r>
+      <w:r>
+        <w:t xml:space="preserve">= 12</w:t>
+      </w:r>
+    </w:p>
+    <w:p>
+      <w:pPr>
+        <w:numPr>
+          <w:ilvl w:val="1"/>
+          <w:numId w:val="1026"/>
+        </w:numPr>
+      </w:pPr>
+      <w:r>
+        <w:t xml:space="preserve">Orthodox / Eastern Orthodox:</w:t>
+      </w:r>
+      <w:r>
+        <w:t xml:space="preserve"> </w:t>
+      </w:r>
+      <w:r>
+        <w:rPr>
+          <w:iCs/>
+          <w:i/>
+        </w:rPr>
+        <w:t xml:space="preserve">n</w:t>
+      </w:r>
+      <w:r>
+        <w:t xml:space="preserve"> </w:t>
+      </w:r>
+      <w:r>
+        <w:t xml:space="preserve">= 7</w:t>
+      </w:r>
+    </w:p>
+    <w:p>
+      <w:pPr>
+        <w:numPr>
+          <w:ilvl w:val="1"/>
+          <w:numId w:val="1026"/>
+        </w:numPr>
+      </w:pPr>
+      <w:r>
+        <w:t xml:space="preserve">Calvinist / Reformed / Presbyterian:</w:t>
+      </w:r>
+      <w:r>
+        <w:t xml:space="preserve"> </w:t>
+      </w:r>
+      <w:r>
+        <w:rPr>
+          <w:iCs/>
+          <w:i/>
+        </w:rPr>
+        <w:t xml:space="preserve">n</w:t>
+      </w:r>
+      <w:r>
+        <w:t xml:space="preserve"> </w:t>
+      </w:r>
+      <w:r>
+        <w:t xml:space="preserve">= 4</w:t>
+      </w:r>
+    </w:p>
+    <w:p>
+      <w:pPr>
+        <w:numPr>
+          <w:ilvl w:val="1"/>
+          <w:numId w:val="1026"/>
+        </w:numPr>
+      </w:pPr>
+      <w:r>
+        <w:t xml:space="preserve">Lutheran:</w:t>
+      </w:r>
+      <w:r>
+        <w:t xml:space="preserve"> </w:t>
+      </w:r>
+      <w:r>
+        <w:rPr>
+          <w:iCs/>
+          <w:i/>
+        </w:rPr>
+        <w:t xml:space="preserve">n</w:t>
+      </w:r>
+      <w:r>
+        <w:t xml:space="preserve"> </w:t>
+      </w:r>
+      <w:r>
+        <w:t xml:space="preserve">= 3</w:t>
+      </w:r>
+    </w:p>
+    <w:p>
+      <w:pPr>
+        <w:numPr>
+          <w:ilvl w:val="1"/>
+          <w:numId w:val="1026"/>
+        </w:numPr>
+      </w:pPr>
+      <w:r>
+        <w:t xml:space="preserve">Methodist:</w:t>
+      </w:r>
+      <w:r>
+        <w:t xml:space="preserve"> </w:t>
+      </w:r>
+      <w:r>
+        <w:rPr>
+          <w:iCs/>
+          <w:i/>
+        </w:rPr>
+        <w:t xml:space="preserve">n</w:t>
+      </w:r>
+      <w:r>
+        <w:t xml:space="preserve"> </w:t>
+      </w:r>
+      <w:r>
+        <w:t xml:space="preserve">= 2</w:t>
+      </w:r>
+    </w:p>
+    <w:p>
+      <w:pPr>
+        <w:numPr>
+          <w:ilvl w:val="1"/>
+          <w:numId w:val="1026"/>
+        </w:numPr>
+      </w:pPr>
+      <w:r>
+        <w:t xml:space="preserve">Other:</w:t>
+      </w:r>
+      <w:r>
+        <w:t xml:space="preserve"> </w:t>
+      </w:r>
+      <w:r>
+        <w:rPr>
+          <w:iCs/>
+          <w:i/>
+        </w:rPr>
+        <w:t xml:space="preserve">n</w:t>
+      </w:r>
+      <w:r>
+        <w:t xml:space="preserve"> </w:t>
+      </w:r>
+      <w:r>
+        <w:t xml:space="preserve">= 4</w:t>
+      </w:r>
+    </w:p>
+    <w:p>
+      <w:pPr>
+        <w:numPr>
+          <w:ilvl w:val="0"/>
+          <w:numId w:val="1019"/>
+        </w:numPr>
+      </w:pPr>
+      <w:r>
+        <w:t xml:space="preserve">Gender: As is typical of university samples (which our sample in large part is) gender is skewed female.</w:t>
+      </w:r>
+    </w:p>
+    <w:p>
+      <w:pPr>
+        <w:numPr>
+          <w:ilvl w:val="1"/>
+          <w:numId w:val="1027"/>
+        </w:numPr>
+      </w:pPr>
+      <w:r>
+        <w:t xml:space="preserve">Female:</w:t>
+      </w:r>
+      <w:r>
+        <w:t xml:space="preserve"> </w:t>
+      </w:r>
+      <w:r>
+        <w:rPr>
+          <w:iCs/>
+          <w:i/>
+        </w:rPr>
+        <w:t xml:space="preserve">n</w:t>
+      </w:r>
+      <w:r>
+        <w:t xml:space="preserve"> </w:t>
+      </w:r>
+      <w:r>
+        <w:t xml:space="preserve">= 81</w:t>
+      </w:r>
+    </w:p>
+    <w:p>
+      <w:pPr>
+        <w:numPr>
+          <w:ilvl w:val="1"/>
+          <w:numId w:val="1027"/>
+        </w:numPr>
+      </w:pPr>
+      <w:r>
+        <w:t xml:space="preserve">Male:</w:t>
+      </w:r>
+      <w:r>
+        <w:t xml:space="preserve"> </w:t>
+      </w:r>
+      <w:r>
+        <w:rPr>
+          <w:iCs/>
+          <w:i/>
+        </w:rPr>
+        <w:t xml:space="preserve">n</w:t>
+      </w:r>
+      <w:r>
+        <w:t xml:space="preserve"> </w:t>
+      </w:r>
+      <w:r>
+        <w:t xml:space="preserve">= 51</w:t>
+      </w:r>
+    </w:p>
+    <w:p>
+      <w:pPr>
+        <w:numPr>
+          <w:ilvl w:val="1"/>
+          <w:numId w:val="1027"/>
+        </w:numPr>
+      </w:pPr>
+      <w:r>
+        <w:t xml:space="preserve">Non-binary:</w:t>
+      </w:r>
+      <w:r>
+        <w:t xml:space="preserve"> </w:t>
+      </w:r>
+      <w:r>
+        <w:rPr>
+          <w:iCs/>
+          <w:i/>
+        </w:rPr>
+        <w:t xml:space="preserve">n</w:t>
+      </w:r>
+      <w:r>
+        <w:t xml:space="preserve"> </w:t>
+      </w:r>
+      <w:r>
+        <w:t xml:space="preserve">= 1</w:t>
+      </w:r>
+    </w:p>
+    <w:bookmarkStart w:id="43" w:name="refs"/>
+    <w:bookmarkStart w:id="27" w:name="ref-abramowitz2002"/>
+    <w:p>
+      <w:pPr>
+        <w:pStyle w:val="Bibliography"/>
+      </w:pPr>
+      <w:r>
+        <w:t xml:space="preserve">Abramowitz, J. S., Huppert, J. D., Cohen, A. B., Tolin, D. F., &amp; Cahill, S. P. (2002). Religious obsessions and compulsions in a non-clinical sample: the Penn Inventory of Scrupulosity (PIOS).</w:t>
+      </w:r>
+      <w:r>
+        <w:t xml:space="preserve"> </w:t>
+      </w:r>
+      <w:r>
+        <w:rPr>
+          <w:iCs/>
+          <w:i/>
+        </w:rPr>
+        <w:t xml:space="preserve">Behaviour Research and Therapy</w:t>
+      </w:r>
+      <w:r>
+        <w:t xml:space="preserve">,</w:t>
+      </w:r>
+      <w:r>
+        <w:t xml:space="preserve"> </w:t>
+      </w:r>
+      <w:r>
+        <w:rPr>
+          <w:iCs/>
+          <w:i/>
+        </w:rPr>
         <w:t xml:space="preserve">40</w:t>
       </w:r>
       <w:r>
@@ -2690,7 +4075,7 @@
       <w:r>
         <w:t xml:space="preserve"> </w:t>
       </w:r>
-      <w:hyperlink r:id="rId24">
+      <w:hyperlink r:id="rId26">
         <w:r>
           <w:rPr>
             <w:rStyle w:val="Hyperlink"/>
@@ -2699,8 +4084,8 @@
         </w:r>
       </w:hyperlink>
     </w:p>
-    <w:bookmarkEnd w:id="25"/>
-    <w:bookmarkStart w:id="26" w:name="ref-bogardus1933"/>
+    <w:bookmarkEnd w:id="27"/>
+    <w:bookmarkStart w:id="28" w:name="ref-bogardus1933"/>
     <w:p>
       <w:pPr>
         <w:pStyle w:val="Bibliography"/>
@@ -2735,8 +4120,8 @@
         <w:t xml:space="preserve">, 265–271.</w:t>
       </w:r>
     </w:p>
-    <w:bookmarkEnd w:id="26"/>
-    <w:bookmarkStart w:id="28" w:name="ref-brinkerhoff1986"/>
+    <w:bookmarkEnd w:id="28"/>
+    <w:bookmarkStart w:id="30" w:name="ref-brinkerhoff1986"/>
     <w:p>
       <w:pPr>
         <w:pStyle w:val="Bibliography"/>
@@ -2773,7 +4158,7 @@
       <w:r>
         <w:t xml:space="preserve"> </w:t>
       </w:r>
-      <w:hyperlink r:id="rId27">
+      <w:hyperlink r:id="rId29">
         <w:r>
           <w:rPr>
             <w:rStyle w:val="Hyperlink"/>
@@ -2782,8 +4167,8 @@
         </w:r>
       </w:hyperlink>
     </w:p>
-    <w:bookmarkEnd w:id="28"/>
-    <w:bookmarkStart w:id="30" w:name="ref-fincher2012"/>
+    <w:bookmarkEnd w:id="30"/>
+    <w:bookmarkStart w:id="32" w:name="ref-fincher2012"/>
     <w:p>
       <w:pPr>
         <w:pStyle w:val="Bibliography"/>
@@ -2820,7 +4205,7 @@
       <w:r>
         <w:t xml:space="preserve"> </w:t>
       </w:r>
-      <w:hyperlink r:id="rId29">
+      <w:hyperlink r:id="rId31">
         <w:r>
           <w:rPr>
             <w:rStyle w:val="Hyperlink"/>
@@ -2829,8 +4214,8 @@
         </w:r>
       </w:hyperlink>
     </w:p>
-    <w:bookmarkEnd w:id="30"/>
-    <w:bookmarkStart w:id="32" w:name="ref-mather2017"/>
+    <w:bookmarkEnd w:id="32"/>
+    <w:bookmarkStart w:id="34" w:name="ref-mather2017"/>
     <w:p>
       <w:pPr>
         <w:pStyle w:val="Bibliography"/>
@@ -2867,7 +4252,7 @@
       <w:r>
         <w:t xml:space="preserve"> </w:t>
       </w:r>
-      <w:hyperlink r:id="rId31">
+      <w:hyperlink r:id="rId33">
         <w:r>
           <w:rPr>
             <w:rStyle w:val="Hyperlink"/>
@@ -2876,8 +4261,8 @@
         </w:r>
       </w:hyperlink>
     </w:p>
-    <w:bookmarkEnd w:id="32"/>
-    <w:bookmarkStart w:id="34" w:name="ref-olatunji2007"/>
+    <w:bookmarkEnd w:id="34"/>
+    <w:bookmarkStart w:id="36" w:name="ref-olatunji2007"/>
     <w:p>
       <w:pPr>
         <w:pStyle w:val="Bibliography"/>
@@ -2914,7 +4299,7 @@
       <w:r>
         <w:t xml:space="preserve"> </w:t>
       </w:r>
-      <w:hyperlink r:id="rId33">
+      <w:hyperlink r:id="rId35">
         <w:r>
           <w:rPr>
             <w:rStyle w:val="Hyperlink"/>
@@ -2923,8 +4308,8 @@
         </w:r>
       </w:hyperlink>
     </w:p>
-    <w:bookmarkEnd w:id="34"/>
-    <w:bookmarkStart w:id="36" w:name="ref-olatunji2012"/>
+    <w:bookmarkEnd w:id="36"/>
+    <w:bookmarkStart w:id="38" w:name="ref-olatunji2012"/>
     <w:p>
       <w:pPr>
         <w:pStyle w:val="Bibliography"/>
@@ -2961,7 +4346,7 @@
       <w:r>
         <w:t xml:space="preserve"> </w:t>
       </w:r>
-      <w:hyperlink r:id="rId35">
+      <w:hyperlink r:id="rId37">
         <w:r>
           <w:rPr>
             <w:rStyle w:val="Hyperlink"/>
@@ -2970,8 +4355,8 @@
         </w:r>
       </w:hyperlink>
     </w:p>
-    <w:bookmarkEnd w:id="36"/>
-    <w:bookmarkStart w:id="38" w:name="ref-simonsohn2024"/>
+    <w:bookmarkEnd w:id="38"/>
+    <w:bookmarkStart w:id="40" w:name="ref-simonsohn2024"/>
     <w:p>
       <w:pPr>
         <w:pStyle w:val="Bibliography"/>
@@ -2995,7 +4380,7 @@
       <w:r>
         <w:t xml:space="preserve"> </w:t>
       </w:r>
-      <w:hyperlink r:id="rId37">
+      <w:hyperlink r:id="rId39">
         <w:r>
           <w:rPr>
             <w:rStyle w:val="Hyperlink"/>
@@ -3004,8 +4389,8 @@
         </w:r>
       </w:hyperlink>
     </w:p>
-    <w:bookmarkEnd w:id="38"/>
-    <w:bookmarkStart w:id="40" w:name="ref-tybur2009"/>
+    <w:bookmarkEnd w:id="40"/>
+    <w:bookmarkStart w:id="42" w:name="ref-tybur2009"/>
     <w:p>
       <w:pPr>
         <w:pStyle w:val="Bibliography"/>
@@ -3042,7 +4427,7 @@
       <w:r>
         <w:t xml:space="preserve"> </w:t>
       </w:r>
-      <w:hyperlink r:id="rId39">
+      <w:hyperlink r:id="rId41">
         <w:r>
           <w:rPr>
             <w:rStyle w:val="Hyperlink"/>
@@ -3051,10 +4436,11 @@
         </w:r>
       </w:hyperlink>
     </w:p>
-    <w:bookmarkEnd w:id="40"/>
-    <w:bookmarkEnd w:id="41"/>
     <w:bookmarkEnd w:id="42"/>
     <w:bookmarkEnd w:id="43"/>
+    <w:bookmarkEnd w:id="44"/>
+    <w:bookmarkEnd w:id="45"/>
+    <w:bookmarkEnd w:id="46"/>
     <w:sectPr/>
   </w:body>
 </w:document>
@@ -3570,6 +4956,33 @@
     <w:abstractNumId w:val="991"/>
   </w:num>
   <w:num w:numId="1018">
+    <w:abstractNumId w:val="991"/>
+  </w:num>
+  <w:num w:numId="1019">
+    <w:abstractNumId w:val="991"/>
+  </w:num>
+  <w:num w:numId="1020">
+    <w:abstractNumId w:val="991"/>
+  </w:num>
+  <w:num w:numId="1021">
+    <w:abstractNumId w:val="991"/>
+  </w:num>
+  <w:num w:numId="1022">
+    <w:abstractNumId w:val="991"/>
+  </w:num>
+  <w:num w:numId="1023">
+    <w:abstractNumId w:val="991"/>
+  </w:num>
+  <w:num w:numId="1024">
+    <w:abstractNumId w:val="991"/>
+  </w:num>
+  <w:num w:numId="1025">
+    <w:abstractNumId w:val="991"/>
+  </w:num>
+  <w:num w:numId="1026">
+    <w:abstractNumId w:val="991"/>
+  </w:num>
+  <w:num w:numId="1027">
     <w:abstractNumId w:val="991"/>
   </w:num>
 </w:numbering>

</xml_diff>